<commit_message>
add more sample code
</commit_message>
<xml_diff>
--- a/doc/Report.docx
+++ b/doc/Report.docx
@@ -493,6 +493,973 @@
         <w:jc w:val="left"/>
       </w:pPr>
     </w:p>
+    <w:sdt>
+      <w:sdtPr>
+        <w:rPr>
+          <w:rFonts w:ascii="SimSun" w:hAnsi="SimSun" w:eastAsia="SimSun" w:cstheme="minorBidi"/>
+          <w:kern w:val="2"/>
+          <w:sz w:val="21"/>
+          <w:szCs w:val="22"/>
+          <w:lang w:val="en-US" w:eastAsia="en-US" w:bidi="ar-SA"/>
+          <w14:ligatures w14:val="standardContextual"/>
+        </w:rPr>
+        <w:id w:val="147456027"/>
+        <w15:color w:val="DBDBDB"/>
+        <w:docPartObj>
+          <w:docPartGallery w:val="Table of Contents"/>
+          <w:docPartUnique/>
+        </w:docPartObj>
+      </w:sdtPr>
+      <w:sdtEndPr>
+        <w:rPr>
+          <w:rFonts w:asciiTheme="minorHAnsi" w:hAnsiTheme="minorHAnsi" w:eastAsiaTheme="minorHAnsi" w:cstheme="minorBidi"/>
+          <w:b/>
+          <w:kern w:val="2"/>
+          <w:sz w:val="22"/>
+          <w:szCs w:val="22"/>
+          <w:lang w:val="en-US" w:eastAsia="en-US" w:bidi="ar-SA"/>
+          <w14:ligatures w14:val="standardContextual"/>
+        </w:rPr>
+      </w:sdtEndPr>
+      <w:sdtContent>
+        <w:p>
+          <w:pPr>
+            <w:spacing w:before="0" w:beforeLines="0" w:after="0" w:afterLines="0" w:line="240" w:lineRule="auto"/>
+            <w:ind w:left="0" w:leftChars="0" w:right="0" w:rightChars="0" w:firstLine="0" w:firstLineChars="0"/>
+            <w:jc w:val="center"/>
+            <w:rPr>
+              <w:rFonts w:hint="default"/>
+              <w:lang w:val="en-US"/>
+            </w:rPr>
+          </w:pPr>
+          <w:bookmarkStart w:id="16" w:name="_GoBack"/>
+          <w:r>
+            <w:rPr>
+              <w:rFonts w:hint="default" w:ascii="SimSun" w:hAnsi="SimSun" w:eastAsia="SimSun" w:cstheme="minorBidi"/>
+              <w:kern w:val="2"/>
+              <w:sz w:val="21"/>
+              <w:szCs w:val="22"/>
+              <w:lang w:val="en-US" w:eastAsia="en-US" w:bidi="ar-SA"/>
+              <w14:ligatures w14:val="standardContextual"/>
+            </w:rPr>
+            <w:t>Mục lụ</w:t>
+          </w:r>
+        </w:p>
+        <w:bookmarkEnd w:id="16"/>
+        <w:p>
+          <w:pPr>
+            <w:pStyle w:val="13"/>
+            <w:tabs>
+              <w:tab w:val="right" w:leader="dot" w:pos="9360"/>
+            </w:tabs>
+            <w:rPr>
+              <w:b/>
+            </w:rPr>
+          </w:pPr>
+          <w:r>
+            <w:rPr>
+              <w:rFonts w:asciiTheme="minorHAnsi" w:hAnsiTheme="minorHAnsi" w:eastAsiaTheme="minorHAnsi" w:cstheme="minorBidi"/>
+              <w:kern w:val="2"/>
+              <w:sz w:val="22"/>
+              <w:szCs w:val="22"/>
+              <w:lang w:val="en-US" w:eastAsia="en-US" w:bidi="ar-SA"/>
+              <w14:ligatures w14:val="standardContextual"/>
+            </w:rPr>
+            <w:fldChar w:fldCharType="begin"/>
+          </w:r>
+          <w:r>
+            <w:rPr>
+              <w:rFonts w:asciiTheme="minorHAnsi" w:hAnsiTheme="minorHAnsi" w:eastAsiaTheme="minorHAnsi" w:cstheme="minorBidi"/>
+              <w:kern w:val="2"/>
+              <w:sz w:val="22"/>
+              <w:szCs w:val="22"/>
+              <w:lang w:val="en-US" w:eastAsia="en-US" w:bidi="ar-SA"/>
+              <w14:ligatures w14:val="standardContextual"/>
+            </w:rPr>
+            <w:instrText xml:space="preserve">TOC \o "1-2" \h \u </w:instrText>
+          </w:r>
+          <w:r>
+            <w:rPr>
+              <w:rFonts w:asciiTheme="minorHAnsi" w:hAnsiTheme="minorHAnsi" w:eastAsiaTheme="minorHAnsi" w:cstheme="minorBidi"/>
+              <w:kern w:val="2"/>
+              <w:sz w:val="22"/>
+              <w:szCs w:val="22"/>
+              <w:lang w:val="en-US" w:eastAsia="en-US" w:bidi="ar-SA"/>
+              <w14:ligatures w14:val="standardContextual"/>
+            </w:rPr>
+            <w:fldChar w:fldCharType="separate"/>
+          </w:r>
+          <w:r>
+            <w:rPr>
+              <w:rFonts w:asciiTheme="minorHAnsi" w:hAnsiTheme="minorHAnsi" w:eastAsiaTheme="minorHAnsi" w:cstheme="minorBidi"/>
+              <w:b/>
+              <w:kern w:val="2"/>
+              <w:szCs w:val="22"/>
+              <w:lang w:val="en-US" w:eastAsia="en-US" w:bidi="ar-SA"/>
+              <w14:ligatures w14:val="standardContextual"/>
+            </w:rPr>
+            <w:fldChar w:fldCharType="begin"/>
+          </w:r>
+          <w:r>
+            <w:rPr>
+              <w:rFonts w:asciiTheme="minorHAnsi" w:hAnsiTheme="minorHAnsi" w:eastAsiaTheme="minorHAnsi" w:cstheme="minorBidi"/>
+              <w:b/>
+              <w:kern w:val="2"/>
+              <w:szCs w:val="22"/>
+              <w:lang w:val="en-US" w:eastAsia="en-US" w:bidi="ar-SA"/>
+              <w14:ligatures w14:val="standardContextual"/>
+            </w:rPr>
+            <w:instrText xml:space="preserve"> HYPERLINK \l _Toc19904 </w:instrText>
+          </w:r>
+          <w:r>
+            <w:rPr>
+              <w:rFonts w:asciiTheme="minorHAnsi" w:hAnsiTheme="minorHAnsi" w:eastAsiaTheme="minorHAnsi" w:cstheme="minorBidi"/>
+              <w:b/>
+              <w:kern w:val="2"/>
+              <w:szCs w:val="22"/>
+              <w:lang w:val="en-US" w:eastAsia="en-US" w:bidi="ar-SA"/>
+              <w14:ligatures w14:val="standardContextual"/>
+            </w:rPr>
+            <w:fldChar w:fldCharType="separate"/>
+          </w:r>
+          <w:r>
+            <w:rPr>
+              <w:rFonts w:hint="default" w:ascii="Times New Roman" w:hAnsi="Times New Roman" w:cs="Times New Roman"/>
+              <w:b/>
+              <w:i/>
+              <w:iCs/>
+              <w:szCs w:val="26"/>
+              <w:vertAlign w:val="baseline"/>
+            </w:rPr>
+            <w:t>Thành phố Hồ Chí Minh – 2024</w:t>
+          </w:r>
+          <w:r>
+            <w:rPr>
+              <w:b/>
+            </w:rPr>
+            <w:tab/>
+          </w:r>
+          <w:r>
+            <w:rPr>
+              <w:b/>
+            </w:rPr>
+            <w:fldChar w:fldCharType="begin"/>
+          </w:r>
+          <w:r>
+            <w:rPr>
+              <w:b/>
+            </w:rPr>
+            <w:instrText xml:space="preserve"> PAGEREF _Toc19904 \h </w:instrText>
+          </w:r>
+          <w:r>
+            <w:rPr>
+              <w:b/>
+            </w:rPr>
+            <w:fldChar w:fldCharType="separate"/>
+          </w:r>
+          <w:r>
+            <w:rPr>
+              <w:b/>
+            </w:rPr>
+            <w:t>3</w:t>
+          </w:r>
+          <w:r>
+            <w:rPr>
+              <w:b/>
+            </w:rPr>
+            <w:fldChar w:fldCharType="end"/>
+          </w:r>
+          <w:r>
+            <w:rPr>
+              <w:rFonts w:asciiTheme="minorHAnsi" w:hAnsiTheme="minorHAnsi" w:eastAsiaTheme="minorHAnsi" w:cstheme="minorBidi"/>
+              <w:b/>
+              <w:kern w:val="2"/>
+              <w:szCs w:val="22"/>
+              <w:lang w:val="en-US" w:eastAsia="en-US" w:bidi="ar-SA"/>
+              <w14:ligatures w14:val="standardContextual"/>
+            </w:rPr>
+            <w:fldChar w:fldCharType="end"/>
+          </w:r>
+        </w:p>
+        <w:p>
+          <w:pPr>
+            <w:pStyle w:val="13"/>
+            <w:tabs>
+              <w:tab w:val="right" w:leader="dot" w:pos="9360"/>
+            </w:tabs>
+            <w:rPr>
+              <w:b/>
+            </w:rPr>
+          </w:pPr>
+          <w:r>
+            <w:rPr>
+              <w:rFonts w:asciiTheme="minorHAnsi" w:hAnsiTheme="minorHAnsi" w:eastAsiaTheme="minorHAnsi" w:cstheme="minorBidi"/>
+              <w:b/>
+              <w:kern w:val="2"/>
+              <w:szCs w:val="22"/>
+              <w:lang w:val="en-US" w:eastAsia="en-US" w:bidi="ar-SA"/>
+              <w14:ligatures w14:val="standardContextual"/>
+            </w:rPr>
+            <w:fldChar w:fldCharType="begin"/>
+          </w:r>
+          <w:r>
+            <w:rPr>
+              <w:rFonts w:asciiTheme="minorHAnsi" w:hAnsiTheme="minorHAnsi" w:eastAsiaTheme="minorHAnsi" w:cstheme="minorBidi"/>
+              <w:b/>
+              <w:kern w:val="2"/>
+              <w:szCs w:val="22"/>
+              <w:lang w:val="en-US" w:eastAsia="en-US" w:bidi="ar-SA"/>
+              <w14:ligatures w14:val="standardContextual"/>
+            </w:rPr>
+            <w:instrText xml:space="preserve"> HYPERLINK \l _Toc29999 </w:instrText>
+          </w:r>
+          <w:r>
+            <w:rPr>
+              <w:rFonts w:asciiTheme="minorHAnsi" w:hAnsiTheme="minorHAnsi" w:eastAsiaTheme="minorHAnsi" w:cstheme="minorBidi"/>
+              <w:b/>
+              <w:kern w:val="2"/>
+              <w:szCs w:val="22"/>
+              <w:lang w:val="en-US" w:eastAsia="en-US" w:bidi="ar-SA"/>
+              <w14:ligatures w14:val="standardContextual"/>
+            </w:rPr>
+            <w:fldChar w:fldCharType="separate"/>
+          </w:r>
+          <w:r>
+            <w:rPr>
+              <w:rFonts w:hint="default" w:ascii="Times New Roman" w:hAnsi="Times New Roman" w:eastAsia="Times New Roman" w:cs="Times New Roman"/>
+              <w:b/>
+              <w:bCs/>
+              <w:kern w:val="0"/>
+              <w:szCs w:val="24"/>
+              <w:lang w:val="en-US"/>
+              <w14:ligatures w14:val="none"/>
+            </w:rPr>
+            <w:t>FUNCTION</w:t>
+          </w:r>
+          <w:r>
+            <w:rPr>
+              <w:b/>
+            </w:rPr>
+            <w:tab/>
+          </w:r>
+          <w:r>
+            <w:rPr>
+              <w:b/>
+            </w:rPr>
+            <w:fldChar w:fldCharType="begin"/>
+          </w:r>
+          <w:r>
+            <w:rPr>
+              <w:b/>
+            </w:rPr>
+            <w:instrText xml:space="preserve"> PAGEREF _Toc29999 \h </w:instrText>
+          </w:r>
+          <w:r>
+            <w:rPr>
+              <w:b/>
+            </w:rPr>
+            <w:fldChar w:fldCharType="separate"/>
+          </w:r>
+          <w:r>
+            <w:rPr>
+              <w:b/>
+            </w:rPr>
+            <w:t>4</w:t>
+          </w:r>
+          <w:r>
+            <w:rPr>
+              <w:b/>
+            </w:rPr>
+            <w:fldChar w:fldCharType="end"/>
+          </w:r>
+          <w:r>
+            <w:rPr>
+              <w:rFonts w:asciiTheme="minorHAnsi" w:hAnsiTheme="minorHAnsi" w:eastAsiaTheme="minorHAnsi" w:cstheme="minorBidi"/>
+              <w:b/>
+              <w:kern w:val="2"/>
+              <w:szCs w:val="22"/>
+              <w:lang w:val="en-US" w:eastAsia="en-US" w:bidi="ar-SA"/>
+              <w14:ligatures w14:val="standardContextual"/>
+            </w:rPr>
+            <w:fldChar w:fldCharType="end"/>
+          </w:r>
+        </w:p>
+        <w:p>
+          <w:pPr>
+            <w:pStyle w:val="13"/>
+            <w:tabs>
+              <w:tab w:val="right" w:leader="dot" w:pos="9360"/>
+            </w:tabs>
+            <w:rPr>
+              <w:b/>
+            </w:rPr>
+          </w:pPr>
+          <w:r>
+            <w:rPr>
+              <w:rFonts w:asciiTheme="minorHAnsi" w:hAnsiTheme="minorHAnsi" w:eastAsiaTheme="minorHAnsi" w:cstheme="minorBidi"/>
+              <w:b/>
+              <w:kern w:val="2"/>
+              <w:szCs w:val="22"/>
+              <w:lang w:val="en-US" w:eastAsia="en-US" w:bidi="ar-SA"/>
+              <w14:ligatures w14:val="standardContextual"/>
+            </w:rPr>
+            <w:fldChar w:fldCharType="begin"/>
+          </w:r>
+          <w:r>
+            <w:rPr>
+              <w:rFonts w:asciiTheme="minorHAnsi" w:hAnsiTheme="minorHAnsi" w:eastAsiaTheme="minorHAnsi" w:cstheme="minorBidi"/>
+              <w:b/>
+              <w:kern w:val="2"/>
+              <w:szCs w:val="22"/>
+              <w:lang w:val="en-US" w:eastAsia="en-US" w:bidi="ar-SA"/>
+              <w14:ligatures w14:val="standardContextual"/>
+            </w:rPr>
+            <w:instrText xml:space="preserve"> HYPERLINK \l _Toc110 </w:instrText>
+          </w:r>
+          <w:r>
+            <w:rPr>
+              <w:rFonts w:asciiTheme="minorHAnsi" w:hAnsiTheme="minorHAnsi" w:eastAsiaTheme="minorHAnsi" w:cstheme="minorBidi"/>
+              <w:b/>
+              <w:kern w:val="2"/>
+              <w:szCs w:val="22"/>
+              <w:lang w:val="en-US" w:eastAsia="en-US" w:bidi="ar-SA"/>
+              <w14:ligatures w14:val="standardContextual"/>
+            </w:rPr>
+            <w:fldChar w:fldCharType="separate"/>
+          </w:r>
+          <w:r>
+            <w:rPr>
+              <w:rFonts w:ascii="Times New Roman" w:hAnsi="Times New Roman" w:eastAsia="Times New Roman" w:cs="Times New Roman"/>
+              <w:b/>
+              <w:bCs/>
+              <w:kern w:val="0"/>
+              <w:szCs w:val="24"/>
+              <w14:ligatures w14:val="none"/>
+            </w:rPr>
+            <w:t>1. Quản lý Tracker</w:t>
+          </w:r>
+          <w:r>
+            <w:rPr>
+              <w:b/>
+            </w:rPr>
+            <w:tab/>
+          </w:r>
+          <w:r>
+            <w:rPr>
+              <w:b/>
+            </w:rPr>
+            <w:fldChar w:fldCharType="begin"/>
+          </w:r>
+          <w:r>
+            <w:rPr>
+              <w:b/>
+            </w:rPr>
+            <w:instrText xml:space="preserve"> PAGEREF _Toc110 \h </w:instrText>
+          </w:r>
+          <w:r>
+            <w:rPr>
+              <w:b/>
+            </w:rPr>
+            <w:fldChar w:fldCharType="separate"/>
+          </w:r>
+          <w:r>
+            <w:rPr>
+              <w:b/>
+            </w:rPr>
+            <w:t>4</w:t>
+          </w:r>
+          <w:r>
+            <w:rPr>
+              <w:b/>
+            </w:rPr>
+            <w:fldChar w:fldCharType="end"/>
+          </w:r>
+          <w:r>
+            <w:rPr>
+              <w:rFonts w:asciiTheme="minorHAnsi" w:hAnsiTheme="minorHAnsi" w:eastAsiaTheme="minorHAnsi" w:cstheme="minorBidi"/>
+              <w:b/>
+              <w:kern w:val="2"/>
+              <w:szCs w:val="22"/>
+              <w:lang w:val="en-US" w:eastAsia="en-US" w:bidi="ar-SA"/>
+              <w14:ligatures w14:val="standardContextual"/>
+            </w:rPr>
+            <w:fldChar w:fldCharType="end"/>
+          </w:r>
+        </w:p>
+        <w:p>
+          <w:pPr>
+            <w:pStyle w:val="13"/>
+            <w:tabs>
+              <w:tab w:val="right" w:leader="dot" w:pos="9360"/>
+            </w:tabs>
+            <w:rPr>
+              <w:b/>
+            </w:rPr>
+          </w:pPr>
+          <w:r>
+            <w:rPr>
+              <w:rFonts w:asciiTheme="minorHAnsi" w:hAnsiTheme="minorHAnsi" w:eastAsiaTheme="minorHAnsi" w:cstheme="minorBidi"/>
+              <w:b/>
+              <w:kern w:val="2"/>
+              <w:szCs w:val="22"/>
+              <w:lang w:val="en-US" w:eastAsia="en-US" w:bidi="ar-SA"/>
+              <w14:ligatures w14:val="standardContextual"/>
+            </w:rPr>
+            <w:fldChar w:fldCharType="begin"/>
+          </w:r>
+          <w:r>
+            <w:rPr>
+              <w:rFonts w:asciiTheme="minorHAnsi" w:hAnsiTheme="minorHAnsi" w:eastAsiaTheme="minorHAnsi" w:cstheme="minorBidi"/>
+              <w:b/>
+              <w:kern w:val="2"/>
+              <w:szCs w:val="22"/>
+              <w:lang w:val="en-US" w:eastAsia="en-US" w:bidi="ar-SA"/>
+              <w14:ligatures w14:val="standardContextual"/>
+            </w:rPr>
+            <w:instrText xml:space="preserve"> HYPERLINK \l _Toc21306 </w:instrText>
+          </w:r>
+          <w:r>
+            <w:rPr>
+              <w:rFonts w:asciiTheme="minorHAnsi" w:hAnsiTheme="minorHAnsi" w:eastAsiaTheme="minorHAnsi" w:cstheme="minorBidi"/>
+              <w:b/>
+              <w:kern w:val="2"/>
+              <w:szCs w:val="22"/>
+              <w:lang w:val="en-US" w:eastAsia="en-US" w:bidi="ar-SA"/>
+              <w14:ligatures w14:val="standardContextual"/>
+            </w:rPr>
+            <w:fldChar w:fldCharType="separate"/>
+          </w:r>
+          <w:r>
+            <w:rPr>
+              <w:rFonts w:ascii="Times New Roman" w:hAnsi="Times New Roman" w:eastAsia="Times New Roman" w:cs="Times New Roman"/>
+              <w:b/>
+              <w:bCs/>
+              <w:kern w:val="0"/>
+              <w:szCs w:val="24"/>
+              <w14:ligatures w14:val="none"/>
+            </w:rPr>
+            <w:t>2. Tải xuống file (Download)</w:t>
+          </w:r>
+          <w:r>
+            <w:rPr>
+              <w:b/>
+            </w:rPr>
+            <w:tab/>
+          </w:r>
+          <w:r>
+            <w:rPr>
+              <w:b/>
+            </w:rPr>
+            <w:fldChar w:fldCharType="begin"/>
+          </w:r>
+          <w:r>
+            <w:rPr>
+              <w:b/>
+            </w:rPr>
+            <w:instrText xml:space="preserve"> PAGEREF _Toc21306 \h </w:instrText>
+          </w:r>
+          <w:r>
+            <w:rPr>
+              <w:b/>
+            </w:rPr>
+            <w:fldChar w:fldCharType="separate"/>
+          </w:r>
+          <w:r>
+            <w:rPr>
+              <w:b/>
+            </w:rPr>
+            <w:t>4</w:t>
+          </w:r>
+          <w:r>
+            <w:rPr>
+              <w:b/>
+            </w:rPr>
+            <w:fldChar w:fldCharType="end"/>
+          </w:r>
+          <w:r>
+            <w:rPr>
+              <w:rFonts w:asciiTheme="minorHAnsi" w:hAnsiTheme="minorHAnsi" w:eastAsiaTheme="minorHAnsi" w:cstheme="minorBidi"/>
+              <w:b/>
+              <w:kern w:val="2"/>
+              <w:szCs w:val="22"/>
+              <w:lang w:val="en-US" w:eastAsia="en-US" w:bidi="ar-SA"/>
+              <w14:ligatures w14:val="standardContextual"/>
+            </w:rPr>
+            <w:fldChar w:fldCharType="end"/>
+          </w:r>
+        </w:p>
+        <w:p>
+          <w:pPr>
+            <w:pStyle w:val="13"/>
+            <w:tabs>
+              <w:tab w:val="right" w:leader="dot" w:pos="9360"/>
+            </w:tabs>
+            <w:rPr>
+              <w:b/>
+            </w:rPr>
+          </w:pPr>
+          <w:r>
+            <w:rPr>
+              <w:rFonts w:asciiTheme="minorHAnsi" w:hAnsiTheme="minorHAnsi" w:eastAsiaTheme="minorHAnsi" w:cstheme="minorBidi"/>
+              <w:b/>
+              <w:kern w:val="2"/>
+              <w:szCs w:val="22"/>
+              <w:lang w:val="en-US" w:eastAsia="en-US" w:bidi="ar-SA"/>
+              <w14:ligatures w14:val="standardContextual"/>
+            </w:rPr>
+            <w:fldChar w:fldCharType="begin"/>
+          </w:r>
+          <w:r>
+            <w:rPr>
+              <w:rFonts w:asciiTheme="minorHAnsi" w:hAnsiTheme="minorHAnsi" w:eastAsiaTheme="minorHAnsi" w:cstheme="minorBidi"/>
+              <w:b/>
+              <w:kern w:val="2"/>
+              <w:szCs w:val="22"/>
+              <w:lang w:val="en-US" w:eastAsia="en-US" w:bidi="ar-SA"/>
+              <w14:ligatures w14:val="standardContextual"/>
+            </w:rPr>
+            <w:instrText xml:space="preserve"> HYPERLINK \l _Toc20904 </w:instrText>
+          </w:r>
+          <w:r>
+            <w:rPr>
+              <w:rFonts w:asciiTheme="minorHAnsi" w:hAnsiTheme="minorHAnsi" w:eastAsiaTheme="minorHAnsi" w:cstheme="minorBidi"/>
+              <w:b/>
+              <w:kern w:val="2"/>
+              <w:szCs w:val="22"/>
+              <w:lang w:val="en-US" w:eastAsia="en-US" w:bidi="ar-SA"/>
+              <w14:ligatures w14:val="standardContextual"/>
+            </w:rPr>
+            <w:fldChar w:fldCharType="separate"/>
+          </w:r>
+          <w:r>
+            <w:rPr>
+              <w:rFonts w:ascii="Times New Roman" w:hAnsi="Times New Roman" w:eastAsia="Times New Roman" w:cs="Times New Roman"/>
+              <w:b/>
+              <w:bCs/>
+              <w:kern w:val="0"/>
+              <w:szCs w:val="24"/>
+              <w14:ligatures w14:val="none"/>
+            </w:rPr>
+            <w:t>3. Tải lên file (Upload)</w:t>
+          </w:r>
+          <w:r>
+            <w:rPr>
+              <w:b/>
+            </w:rPr>
+            <w:tab/>
+          </w:r>
+          <w:r>
+            <w:rPr>
+              <w:b/>
+            </w:rPr>
+            <w:fldChar w:fldCharType="begin"/>
+          </w:r>
+          <w:r>
+            <w:rPr>
+              <w:b/>
+            </w:rPr>
+            <w:instrText xml:space="preserve"> PAGEREF _Toc20904 \h </w:instrText>
+          </w:r>
+          <w:r>
+            <w:rPr>
+              <w:b/>
+            </w:rPr>
+            <w:fldChar w:fldCharType="separate"/>
+          </w:r>
+          <w:r>
+            <w:rPr>
+              <w:b/>
+            </w:rPr>
+            <w:t>4</w:t>
+          </w:r>
+          <w:r>
+            <w:rPr>
+              <w:b/>
+            </w:rPr>
+            <w:fldChar w:fldCharType="end"/>
+          </w:r>
+          <w:r>
+            <w:rPr>
+              <w:rFonts w:asciiTheme="minorHAnsi" w:hAnsiTheme="minorHAnsi" w:eastAsiaTheme="minorHAnsi" w:cstheme="minorBidi"/>
+              <w:b/>
+              <w:kern w:val="2"/>
+              <w:szCs w:val="22"/>
+              <w:lang w:val="en-US" w:eastAsia="en-US" w:bidi="ar-SA"/>
+              <w14:ligatures w14:val="standardContextual"/>
+            </w:rPr>
+            <w:fldChar w:fldCharType="end"/>
+          </w:r>
+        </w:p>
+        <w:p>
+          <w:pPr>
+            <w:pStyle w:val="13"/>
+            <w:tabs>
+              <w:tab w:val="right" w:leader="dot" w:pos="9360"/>
+            </w:tabs>
+            <w:rPr>
+              <w:b/>
+            </w:rPr>
+          </w:pPr>
+          <w:r>
+            <w:rPr>
+              <w:rFonts w:asciiTheme="minorHAnsi" w:hAnsiTheme="minorHAnsi" w:eastAsiaTheme="minorHAnsi" w:cstheme="minorBidi"/>
+              <w:b/>
+              <w:kern w:val="2"/>
+              <w:szCs w:val="22"/>
+              <w:lang w:val="en-US" w:eastAsia="en-US" w:bidi="ar-SA"/>
+              <w14:ligatures w14:val="standardContextual"/>
+            </w:rPr>
+            <w:fldChar w:fldCharType="begin"/>
+          </w:r>
+          <w:r>
+            <w:rPr>
+              <w:rFonts w:asciiTheme="minorHAnsi" w:hAnsiTheme="minorHAnsi" w:eastAsiaTheme="minorHAnsi" w:cstheme="minorBidi"/>
+              <w:b/>
+              <w:kern w:val="2"/>
+              <w:szCs w:val="22"/>
+              <w:lang w:val="en-US" w:eastAsia="en-US" w:bidi="ar-SA"/>
+              <w14:ligatures w14:val="standardContextual"/>
+            </w:rPr>
+            <w:instrText xml:space="preserve"> HYPERLINK \l _Toc13468 </w:instrText>
+          </w:r>
+          <w:r>
+            <w:rPr>
+              <w:rFonts w:asciiTheme="minorHAnsi" w:hAnsiTheme="minorHAnsi" w:eastAsiaTheme="minorHAnsi" w:cstheme="minorBidi"/>
+              <w:b/>
+              <w:kern w:val="2"/>
+              <w:szCs w:val="22"/>
+              <w:lang w:val="en-US" w:eastAsia="en-US" w:bidi="ar-SA"/>
+              <w14:ligatures w14:val="standardContextual"/>
+            </w:rPr>
+            <w:fldChar w:fldCharType="separate"/>
+          </w:r>
+          <w:r>
+            <w:rPr>
+              <w:rFonts w:ascii="Times New Roman" w:hAnsi="Times New Roman" w:eastAsia="Times New Roman" w:cs="Times New Roman"/>
+              <w:b/>
+              <w:bCs/>
+              <w:kern w:val="0"/>
+              <w:szCs w:val="24"/>
+              <w14:ligatures w14:val="none"/>
+            </w:rPr>
+            <w:t>4. Giao diện người dùng (UI)</w:t>
+          </w:r>
+          <w:r>
+            <w:rPr>
+              <w:b/>
+            </w:rPr>
+            <w:tab/>
+          </w:r>
+          <w:r>
+            <w:rPr>
+              <w:b/>
+            </w:rPr>
+            <w:fldChar w:fldCharType="begin"/>
+          </w:r>
+          <w:r>
+            <w:rPr>
+              <w:b/>
+            </w:rPr>
+            <w:instrText xml:space="preserve"> PAGEREF _Toc13468 \h </w:instrText>
+          </w:r>
+          <w:r>
+            <w:rPr>
+              <w:b/>
+            </w:rPr>
+            <w:fldChar w:fldCharType="separate"/>
+          </w:r>
+          <w:r>
+            <w:rPr>
+              <w:b/>
+            </w:rPr>
+            <w:t>4</w:t>
+          </w:r>
+          <w:r>
+            <w:rPr>
+              <w:b/>
+            </w:rPr>
+            <w:fldChar w:fldCharType="end"/>
+          </w:r>
+          <w:r>
+            <w:rPr>
+              <w:rFonts w:asciiTheme="minorHAnsi" w:hAnsiTheme="minorHAnsi" w:eastAsiaTheme="minorHAnsi" w:cstheme="minorBidi"/>
+              <w:b/>
+              <w:kern w:val="2"/>
+              <w:szCs w:val="22"/>
+              <w:lang w:val="en-US" w:eastAsia="en-US" w:bidi="ar-SA"/>
+              <w14:ligatures w14:val="standardContextual"/>
+            </w:rPr>
+            <w:fldChar w:fldCharType="end"/>
+          </w:r>
+        </w:p>
+        <w:p>
+          <w:pPr>
+            <w:pStyle w:val="13"/>
+            <w:tabs>
+              <w:tab w:val="right" w:leader="dot" w:pos="9360"/>
+            </w:tabs>
+            <w:rPr>
+              <w:b/>
+            </w:rPr>
+          </w:pPr>
+          <w:r>
+            <w:rPr>
+              <w:rFonts w:asciiTheme="minorHAnsi" w:hAnsiTheme="minorHAnsi" w:eastAsiaTheme="minorHAnsi" w:cstheme="minorBidi"/>
+              <w:b/>
+              <w:kern w:val="2"/>
+              <w:szCs w:val="22"/>
+              <w:lang w:val="en-US" w:eastAsia="en-US" w:bidi="ar-SA"/>
+              <w14:ligatures w14:val="standardContextual"/>
+            </w:rPr>
+            <w:fldChar w:fldCharType="begin"/>
+          </w:r>
+          <w:r>
+            <w:rPr>
+              <w:rFonts w:asciiTheme="minorHAnsi" w:hAnsiTheme="minorHAnsi" w:eastAsiaTheme="minorHAnsi" w:cstheme="minorBidi"/>
+              <w:b/>
+              <w:kern w:val="2"/>
+              <w:szCs w:val="22"/>
+              <w:lang w:val="en-US" w:eastAsia="en-US" w:bidi="ar-SA"/>
+              <w14:ligatures w14:val="standardContextual"/>
+            </w:rPr>
+            <w:instrText xml:space="preserve"> HYPERLINK \l _Toc26871 </w:instrText>
+          </w:r>
+          <w:r>
+            <w:rPr>
+              <w:rFonts w:asciiTheme="minorHAnsi" w:hAnsiTheme="minorHAnsi" w:eastAsiaTheme="minorHAnsi" w:cstheme="minorBidi"/>
+              <w:b/>
+              <w:kern w:val="2"/>
+              <w:szCs w:val="22"/>
+              <w:lang w:val="en-US" w:eastAsia="en-US" w:bidi="ar-SA"/>
+              <w14:ligatures w14:val="standardContextual"/>
+            </w:rPr>
+            <w:fldChar w:fldCharType="separate"/>
+          </w:r>
+          <w:r>
+            <w:rPr>
+              <w:rFonts w:ascii="Times New Roman" w:hAnsi="Times New Roman" w:eastAsia="Times New Roman" w:cs="Times New Roman"/>
+              <w:b/>
+              <w:bCs/>
+              <w:kern w:val="0"/>
+              <w:szCs w:val="24"/>
+              <w14:ligatures w14:val="none"/>
+            </w:rPr>
+            <w:t>5. Quản lý dữ liệu tệp (File Manager)</w:t>
+          </w:r>
+          <w:r>
+            <w:rPr>
+              <w:b/>
+            </w:rPr>
+            <w:tab/>
+          </w:r>
+          <w:r>
+            <w:rPr>
+              <w:b/>
+            </w:rPr>
+            <w:fldChar w:fldCharType="begin"/>
+          </w:r>
+          <w:r>
+            <w:rPr>
+              <w:b/>
+            </w:rPr>
+            <w:instrText xml:space="preserve"> PAGEREF _Toc26871 \h </w:instrText>
+          </w:r>
+          <w:r>
+            <w:rPr>
+              <w:b/>
+            </w:rPr>
+            <w:fldChar w:fldCharType="separate"/>
+          </w:r>
+          <w:r>
+            <w:rPr>
+              <w:b/>
+            </w:rPr>
+            <w:t>5</w:t>
+          </w:r>
+          <w:r>
+            <w:rPr>
+              <w:b/>
+            </w:rPr>
+            <w:fldChar w:fldCharType="end"/>
+          </w:r>
+          <w:r>
+            <w:rPr>
+              <w:rFonts w:asciiTheme="minorHAnsi" w:hAnsiTheme="minorHAnsi" w:eastAsiaTheme="minorHAnsi" w:cstheme="minorBidi"/>
+              <w:b/>
+              <w:kern w:val="2"/>
+              <w:szCs w:val="22"/>
+              <w:lang w:val="en-US" w:eastAsia="en-US" w:bidi="ar-SA"/>
+              <w14:ligatures w14:val="standardContextual"/>
+            </w:rPr>
+            <w:fldChar w:fldCharType="end"/>
+          </w:r>
+        </w:p>
+        <w:p>
+          <w:pPr>
+            <w:pStyle w:val="13"/>
+            <w:tabs>
+              <w:tab w:val="right" w:leader="dot" w:pos="9360"/>
+            </w:tabs>
+            <w:rPr>
+              <w:b/>
+            </w:rPr>
+          </w:pPr>
+          <w:r>
+            <w:rPr>
+              <w:rFonts w:asciiTheme="minorHAnsi" w:hAnsiTheme="minorHAnsi" w:eastAsiaTheme="minorHAnsi" w:cstheme="minorBidi"/>
+              <w:b/>
+              <w:kern w:val="2"/>
+              <w:szCs w:val="22"/>
+              <w:lang w:val="en-US" w:eastAsia="en-US" w:bidi="ar-SA"/>
+              <w14:ligatures w14:val="standardContextual"/>
+            </w:rPr>
+            <w:fldChar w:fldCharType="begin"/>
+          </w:r>
+          <w:r>
+            <w:rPr>
+              <w:rFonts w:asciiTheme="minorHAnsi" w:hAnsiTheme="minorHAnsi" w:eastAsiaTheme="minorHAnsi" w:cstheme="minorBidi"/>
+              <w:b/>
+              <w:kern w:val="2"/>
+              <w:szCs w:val="22"/>
+              <w:lang w:val="en-US" w:eastAsia="en-US" w:bidi="ar-SA"/>
+              <w14:ligatures w14:val="standardContextual"/>
+            </w:rPr>
+            <w:instrText xml:space="preserve"> HYPERLINK \l _Toc3182 </w:instrText>
+          </w:r>
+          <w:r>
+            <w:rPr>
+              <w:rFonts w:asciiTheme="minorHAnsi" w:hAnsiTheme="minorHAnsi" w:eastAsiaTheme="minorHAnsi" w:cstheme="minorBidi"/>
+              <w:b/>
+              <w:kern w:val="2"/>
+              <w:szCs w:val="22"/>
+              <w:lang w:val="en-US" w:eastAsia="en-US" w:bidi="ar-SA"/>
+              <w14:ligatures w14:val="standardContextual"/>
+            </w:rPr>
+            <w:fldChar w:fldCharType="separate"/>
+          </w:r>
+          <w:r>
+            <w:rPr>
+              <w:rFonts w:hint="default" w:ascii="Times New Roman" w:hAnsi="Times New Roman" w:cs="Times New Roman"/>
+              <w:b/>
+              <w:bCs/>
+              <w:szCs w:val="24"/>
+              <w:lang w:val="en-US"/>
+            </w:rPr>
+            <w:t xml:space="preserve">6. </w:t>
+          </w:r>
+          <w:r>
+            <w:rPr>
+              <w:rFonts w:ascii="Times New Roman" w:hAnsi="Times New Roman" w:eastAsia="Times New Roman" w:cs="Times New Roman"/>
+              <w:b/>
+              <w:bCs/>
+              <w:kern w:val="0"/>
+              <w:szCs w:val="24"/>
+              <w14:ligatures w14:val="none"/>
+            </w:rPr>
+            <w:t xml:space="preserve">Các tính năng </w:t>
+          </w:r>
+          <w:r>
+            <w:rPr>
+              <w:rFonts w:ascii="Times New Roman" w:hAnsi="Times New Roman" w:cs="Times New Roman"/>
+              <w:b/>
+              <w:bCs/>
+              <w:szCs w:val="24"/>
+            </w:rPr>
+            <w:t>Extra credit</w:t>
+          </w:r>
+          <w:r>
+            <w:rPr>
+              <w:b/>
+            </w:rPr>
+            <w:tab/>
+          </w:r>
+          <w:r>
+            <w:rPr>
+              <w:b/>
+            </w:rPr>
+            <w:fldChar w:fldCharType="begin"/>
+          </w:r>
+          <w:r>
+            <w:rPr>
+              <w:b/>
+            </w:rPr>
+            <w:instrText xml:space="preserve"> PAGEREF _Toc3182 \h </w:instrText>
+          </w:r>
+          <w:r>
+            <w:rPr>
+              <w:b/>
+            </w:rPr>
+            <w:fldChar w:fldCharType="separate"/>
+          </w:r>
+          <w:r>
+            <w:rPr>
+              <w:b/>
+            </w:rPr>
+            <w:t>5</w:t>
+          </w:r>
+          <w:r>
+            <w:rPr>
+              <w:b/>
+            </w:rPr>
+            <w:fldChar w:fldCharType="end"/>
+          </w:r>
+          <w:r>
+            <w:rPr>
+              <w:rFonts w:asciiTheme="minorHAnsi" w:hAnsiTheme="minorHAnsi" w:eastAsiaTheme="minorHAnsi" w:cstheme="minorBidi"/>
+              <w:b/>
+              <w:kern w:val="2"/>
+              <w:szCs w:val="22"/>
+              <w:lang w:val="en-US" w:eastAsia="en-US" w:bidi="ar-SA"/>
+              <w14:ligatures w14:val="standardContextual"/>
+            </w:rPr>
+            <w:fldChar w:fldCharType="end"/>
+          </w:r>
+        </w:p>
+        <w:p>
+          <w:pPr>
+            <w:spacing w:before="0" w:beforeLines="0" w:after="0" w:afterLines="0" w:line="240" w:lineRule="auto"/>
+            <w:ind w:left="0" w:leftChars="0" w:right="0" w:rightChars="0" w:firstLine="0" w:firstLineChars="0"/>
+            <w:jc w:val="center"/>
+            <w:rPr>
+              <w:rFonts w:asciiTheme="minorHAnsi" w:hAnsiTheme="minorHAnsi" w:eastAsiaTheme="minorHAnsi" w:cstheme="minorBidi"/>
+              <w:b/>
+              <w:kern w:val="2"/>
+              <w:sz w:val="22"/>
+              <w:szCs w:val="22"/>
+              <w:lang w:val="en-US" w:eastAsia="en-US" w:bidi="ar-SA"/>
+              <w14:ligatures w14:val="standardContextual"/>
+            </w:rPr>
+          </w:pPr>
+          <w:r>
+            <w:rPr>
+              <w:rFonts w:asciiTheme="minorHAnsi" w:hAnsiTheme="minorHAnsi" w:eastAsiaTheme="minorHAnsi" w:cstheme="minorBidi"/>
+              <w:b/>
+              <w:kern w:val="2"/>
+              <w:szCs w:val="22"/>
+              <w:lang w:val="en-US" w:eastAsia="en-US" w:bidi="ar-SA"/>
+              <w14:ligatures w14:val="standardContextual"/>
+            </w:rPr>
+            <w:fldChar w:fldCharType="end"/>
+          </w:r>
+        </w:p>
+      </w:sdtContent>
+    </w:sdt>
+    <w:p>
+      <w:pPr>
+        <w:spacing w:before="0" w:beforeLines="0" w:after="0" w:afterLines="0" w:line="240" w:lineRule="auto"/>
+        <w:ind w:left="0" w:leftChars="0" w:right="0" w:rightChars="0" w:firstLine="0" w:firstLineChars="0"/>
+        <w:jc w:val="center"/>
+        <w:rPr>
+          <w:rFonts w:asciiTheme="minorHAnsi" w:hAnsiTheme="minorHAnsi" w:eastAsiaTheme="minorHAnsi" w:cstheme="minorBidi"/>
+          <w:b/>
+          <w:kern w:val="2"/>
+          <w:sz w:val="22"/>
+          <w:szCs w:val="22"/>
+          <w:lang w:val="en-US" w:eastAsia="en-US" w:bidi="ar-SA"/>
+          <w14:ligatures w14:val="standardContextual"/>
+        </w:rPr>
+      </w:pPr>
+    </w:p>
     <w:p>
       <w:pPr>
         <w:keepNext w:val="0"/>
@@ -500,6 +1467,14 @@
         <w:widowControl/>
         <w:suppressLineNumbers w:val="0"/>
         <w:jc w:val="left"/>
+        <w:rPr>
+          <w:rFonts w:asciiTheme="minorHAnsi" w:hAnsiTheme="minorHAnsi" w:eastAsiaTheme="minorHAnsi" w:cstheme="minorBidi"/>
+          <w:kern w:val="2"/>
+          <w:sz w:val="22"/>
+          <w:szCs w:val="22"/>
+          <w:lang w:val="en-US" w:eastAsia="en-US" w:bidi="ar-SA"/>
+          <w14:ligatures w14:val="standardContextual"/>
+        </w:rPr>
       </w:pPr>
     </w:p>
     <w:tbl>
@@ -1328,6 +2303,7 @@
         <w:bidi w:val="0"/>
         <w:spacing w:before="0" w:beforeAutospacing="0" w:after="160" w:afterAutospacing="0" w:line="18" w:lineRule="atLeast"/>
         <w:jc w:val="center"/>
+        <w:outlineLvl w:val="0"/>
         <w:rPr>
           <w:rFonts w:hint="default" w:ascii="Times New Roman" w:hAnsi="Times New Roman" w:cs="Times New Roman"/>
           <w:i/>
@@ -1339,6 +2315,8 @@
           <w:vertAlign w:val="baseline"/>
         </w:rPr>
       </w:pPr>
+      <w:bookmarkStart w:id="0" w:name="_Toc27454"/>
+      <w:bookmarkStart w:id="1" w:name="_Toc19904"/>
       <w:r>
         <w:rPr>
           <w:rFonts w:hint="default" w:ascii="Times New Roman" w:hAnsi="Times New Roman" w:cs="Times New Roman"/>
@@ -1352,6 +2330,8 @@
         </w:rPr>
         <w:t>Thành phố Hồ Chí Minh – 2024</w:t>
       </w:r>
+      <w:bookmarkEnd w:id="0"/>
+      <w:bookmarkEnd w:id="1"/>
     </w:p>
     <w:p>
       <w:pPr>
@@ -1382,6 +2362,7 @@
     </w:p>
     <w:p>
       <w:pPr>
+        <w:outlineLvl w:val="0"/>
         <w:rPr>
           <w:rFonts w:hint="default" w:ascii="Times New Roman" w:hAnsi="Times New Roman" w:eastAsia="Times New Roman" w:cs="Times New Roman"/>
           <w:b/>
@@ -1394,6 +2375,8 @@
           <w14:ligatures w14:val="none"/>
         </w:rPr>
       </w:pPr>
+      <w:bookmarkStart w:id="2" w:name="_Toc11247"/>
+      <w:bookmarkStart w:id="3" w:name="_Toc29999"/>
       <w:r>
         <w:rPr>
           <w:rFonts w:hint="default" w:ascii="Times New Roman" w:hAnsi="Times New Roman" w:eastAsia="Times New Roman" w:cs="Times New Roman"/>
@@ -1408,9 +2391,12 @@
         </w:rPr>
         <w:t>FUNCTION</w:t>
       </w:r>
-    </w:p>
-    <w:p>
-      <w:pPr>
+      <w:bookmarkEnd w:id="2"/>
+      <w:bookmarkEnd w:id="3"/>
+    </w:p>
+    <w:p>
+      <w:pPr>
+        <w:outlineLvl w:val="0"/>
         <w:rPr>
           <w:rFonts w:ascii="Times New Roman" w:hAnsi="Times New Roman" w:eastAsia="Times New Roman" w:cs="Times New Roman"/>
           <w:b/>
@@ -1421,6 +2407,8 @@
           <w14:ligatures w14:val="none"/>
         </w:rPr>
       </w:pPr>
+      <w:bookmarkStart w:id="4" w:name="_Toc27141"/>
+      <w:bookmarkStart w:id="5" w:name="_Toc110"/>
       <w:r>
         <w:rPr>
           <w:rFonts w:ascii="Times New Roman" w:hAnsi="Times New Roman" w:eastAsia="Times New Roman" w:cs="Times New Roman"/>
@@ -1433,6 +2421,8 @@
         </w:rPr>
         <w:t>1. Quản lý Tracker</w:t>
       </w:r>
+      <w:bookmarkEnd w:id="4"/>
+      <w:bookmarkEnd w:id="5"/>
     </w:p>
     <w:p>
       <w:pPr>
@@ -1632,7 +2622,7 @@
     <w:p>
       <w:pPr>
         <w:spacing w:before="100" w:beforeAutospacing="1" w:after="100" w:afterAutospacing="1" w:line="240" w:lineRule="auto"/>
-        <w:outlineLvl w:val="2"/>
+        <w:outlineLvl w:val="0"/>
         <w:rPr>
           <w:rFonts w:ascii="Times New Roman" w:hAnsi="Times New Roman" w:eastAsia="Times New Roman" w:cs="Times New Roman"/>
           <w:b/>
@@ -1643,6 +2633,8 @@
           <w14:ligatures w14:val="none"/>
         </w:rPr>
       </w:pPr>
+      <w:bookmarkStart w:id="6" w:name="_Toc14967"/>
+      <w:bookmarkStart w:id="7" w:name="_Toc21306"/>
       <w:r>
         <w:rPr>
           <w:rFonts w:ascii="Times New Roman" w:hAnsi="Times New Roman" w:eastAsia="Times New Roman" w:cs="Times New Roman"/>
@@ -1655,6 +2647,8 @@
         </w:rPr>
         <w:t>2. Tải xuống file (Download)</w:t>
       </w:r>
+      <w:bookmarkEnd w:id="6"/>
+      <w:bookmarkEnd w:id="7"/>
     </w:p>
     <w:p>
       <w:pPr>
@@ -1885,7 +2879,7 @@
     <w:p>
       <w:pPr>
         <w:spacing w:before="100" w:beforeAutospacing="1" w:after="100" w:afterAutospacing="1" w:line="240" w:lineRule="auto"/>
-        <w:outlineLvl w:val="2"/>
+        <w:outlineLvl w:val="0"/>
         <w:rPr>
           <w:rFonts w:ascii="Times New Roman" w:hAnsi="Times New Roman" w:eastAsia="Times New Roman" w:cs="Times New Roman"/>
           <w:b/>
@@ -1896,6 +2890,8 @@
           <w14:ligatures w14:val="none"/>
         </w:rPr>
       </w:pPr>
+      <w:bookmarkStart w:id="8" w:name="_Toc18289"/>
+      <w:bookmarkStart w:id="9" w:name="_Toc20904"/>
       <w:r>
         <w:rPr>
           <w:rFonts w:ascii="Times New Roman" w:hAnsi="Times New Roman" w:eastAsia="Times New Roman" w:cs="Times New Roman"/>
@@ -1908,6 +2904,8 @@
         </w:rPr>
         <w:t>3. Tải lên file (Upload)</w:t>
       </w:r>
+      <w:bookmarkEnd w:id="8"/>
+      <w:bookmarkEnd w:id="9"/>
     </w:p>
     <w:p>
       <w:pPr>
@@ -2085,7 +3083,7 @@
     <w:p>
       <w:pPr>
         <w:spacing w:before="100" w:beforeAutospacing="1" w:after="100" w:afterAutospacing="1" w:line="240" w:lineRule="auto"/>
-        <w:outlineLvl w:val="2"/>
+        <w:outlineLvl w:val="0"/>
         <w:rPr>
           <w:rFonts w:ascii="Times New Roman" w:hAnsi="Times New Roman" w:eastAsia="Times New Roman" w:cs="Times New Roman"/>
           <w:b/>
@@ -2096,6 +3094,8 @@
           <w14:ligatures w14:val="none"/>
         </w:rPr>
       </w:pPr>
+      <w:bookmarkStart w:id="10" w:name="_Toc2624"/>
+      <w:bookmarkStart w:id="11" w:name="_Toc13468"/>
       <w:r>
         <w:rPr>
           <w:rFonts w:ascii="Times New Roman" w:hAnsi="Times New Roman" w:eastAsia="Times New Roman" w:cs="Times New Roman"/>
@@ -2108,6 +3108,8 @@
         </w:rPr>
         <w:t>4. Giao diện người dùng (UI)</w:t>
       </w:r>
+      <w:bookmarkEnd w:id="10"/>
+      <w:bookmarkEnd w:id="11"/>
     </w:p>
     <w:p>
       <w:pPr>
@@ -2247,7 +3249,7 @@
     <w:p>
       <w:pPr>
         <w:spacing w:before="100" w:beforeAutospacing="1" w:after="100" w:afterAutospacing="1" w:line="240" w:lineRule="auto"/>
-        <w:outlineLvl w:val="2"/>
+        <w:outlineLvl w:val="0"/>
         <w:rPr>
           <w:rFonts w:ascii="Times New Roman" w:hAnsi="Times New Roman" w:eastAsia="Times New Roman" w:cs="Times New Roman"/>
           <w:b/>
@@ -2258,6 +3260,8 @@
           <w14:ligatures w14:val="none"/>
         </w:rPr>
       </w:pPr>
+      <w:bookmarkStart w:id="12" w:name="_Toc5774"/>
+      <w:bookmarkStart w:id="13" w:name="_Toc26871"/>
       <w:r>
         <w:rPr>
           <w:rFonts w:ascii="Times New Roman" w:hAnsi="Times New Roman" w:eastAsia="Times New Roman" w:cs="Times New Roman"/>
@@ -2270,6 +3274,8 @@
         </w:rPr>
         <w:t>5. Quản lý dữ liệu tệp (File Manager)</w:t>
       </w:r>
+      <w:bookmarkEnd w:id="12"/>
+      <w:bookmarkEnd w:id="13"/>
     </w:p>
     <w:p>
       <w:pPr>
@@ -2423,7 +3429,7 @@
           <w:numId w:val="6"/>
         </w:numPr>
         <w:spacing w:before="100" w:beforeAutospacing="1" w:after="100" w:afterAutospacing="1" w:line="240" w:lineRule="auto"/>
-        <w:outlineLvl w:val="2"/>
+        <w:outlineLvl w:val="0"/>
         <w:rPr>
           <w:rFonts w:hint="default" w:ascii="Times New Roman" w:hAnsi="Times New Roman" w:cs="Times New Roman"/>
           <w:sz w:val="24"/>
@@ -2431,6 +3437,8 @@
           <w:lang w:val="en-US"/>
         </w:rPr>
       </w:pPr>
+      <w:bookmarkStart w:id="14" w:name="_Toc32158"/>
+      <w:bookmarkStart w:id="15" w:name="_Toc3182"/>
       <w:r>
         <w:rPr>
           <w:rFonts w:ascii="Times New Roman" w:hAnsi="Times New Roman" w:eastAsia="Times New Roman" w:cs="Times New Roman"/>
@@ -2454,6 +3462,8 @@
         </w:rPr>
         <w:t>Extra credit</w:t>
       </w:r>
+      <w:bookmarkEnd w:id="14"/>
+      <w:bookmarkEnd w:id="15"/>
     </w:p>
     <w:p>
       <w:pPr>
@@ -2713,6 +3723,7 @@
       <w:pPr>
         <w:pStyle w:val="11"/>
         <w:numPr>
+          <w:ilvl w:val="0"/>
           <w:numId w:val="0"/>
         </w:numPr>
         <w:rPr>
@@ -2870,6 +3881,7 @@
       <w:pPr>
         <w:pStyle w:val="11"/>
         <w:numPr>
+          <w:ilvl w:val="0"/>
           <w:numId w:val="0"/>
         </w:numPr>
         <w:rPr>
@@ -3164,8 +4176,6 @@
         </w:rPr>
         <w:t>Tracker Scrape (HTTP): Node gửi yêu cầu scrape đến tracker để nhận thông tin chi tiết về tình trạng của tệp và các peer có sẵn.</w:t>
       </w:r>
-      <w:bookmarkStart w:id="0" w:name="_GoBack"/>
-      <w:bookmarkEnd w:id="0"/>
     </w:p>
     <w:sectPr>
       <w:pgSz w:w="12240" w:h="15840"/>
@@ -4696,6 +5706,17 @@
       <w:shd w:val="clear" w:color="auto" w:fill="E1DFDD"/>
     </w:rPr>
   </w:style>
+  <w:style w:type="paragraph" w:customStyle="1" w:styleId="13">
+    <w:name w:val="WPSOffice手动目录 1"/>
+    <w:uiPriority w:val="0"/>
+    <w:pPr>
+      <w:ind w:leftChars="0"/>
+    </w:pPr>
+    <w:rPr>
+      <w:sz w:val="20"/>
+      <w:szCs w:val="20"/>
+    </w:rPr>
+  </w:style>
 </w:styles>
 </file>
 

</xml_diff>